<commit_message>
gitignore/updates to mem handling
</commit_message>
<xml_diff>
--- a/read_me.docx
+++ b/read_me.docx
@@ -14,7 +14,21 @@
           <w:b/>
           <w:bCs/>
         </w:rPr>
-        <w:t xml:space="preserve">Required Packages: </w:t>
+        <w:t>Required Packages:</w:t>
+      </w:r>
+      <w:r>
+        <w:rPr>
+          <w:b/>
+          <w:bCs/>
+        </w:rPr>
+        <w:t xml:space="preserve"> python=3.12</w:t>
+      </w:r>
+      <w:r>
+        <w:rPr>
+          <w:b/>
+          <w:bCs/>
+        </w:rPr>
+        <w:t xml:space="preserve"> </w:t>
       </w:r>
       <w:proofErr w:type="spellStart"/>
       <w:r>
@@ -57,29 +71,6 @@
         <w:t>openpyxl</w:t>
       </w:r>
       <w:proofErr w:type="spellEnd"/>
-      <w:r>
-        <w:rPr>
-          <w:b/>
-          <w:bCs/>
-        </w:rPr>
-        <w:t xml:space="preserve"> time pickle </w:t>
-      </w:r>
-      <w:proofErr w:type="spellStart"/>
-      <w:r>
-        <w:rPr>
-          <w:b/>
-          <w:bCs/>
-        </w:rPr>
-        <w:t>itertools</w:t>
-      </w:r>
-      <w:proofErr w:type="spellEnd"/>
-      <w:r>
-        <w:rPr>
-          <w:b/>
-          <w:bCs/>
-        </w:rPr>
-        <w:t xml:space="preserve"> collections</w:t>
-      </w:r>
     </w:p>
     <w:p>
       <w:pPr>
@@ -173,7 +164,13 @@
         <w:t xml:space="preserve"> 11</w:t>
       </w:r>
       <w:r>
-        <w:t xml:space="preserve"> –parse </w:t>
+        <w:t xml:space="preserve"> </w:t>
+      </w:r>
+      <w:r>
+        <w:t>--</w:t>
+      </w:r>
+      <w:r>
+        <w:t xml:space="preserve">parse </w:t>
       </w:r>
       <w:proofErr w:type="spellStart"/>
       <w:r>

</xml_diff>